<commit_message>
Moved the requirements.txt file
</commit_message>
<xml_diff>
--- a/Development and Features of FreshTrackProject.docx
+++ b/Development and Features of FreshTrackProject.docx
@@ -49,6 +49,75 @@
       <w:pPr>
         <w:spacing w:before="100" w:beforeAutospacing="1" w:after="100" w:afterAutospacing="1" w:line="240" w:lineRule="auto"/>
         <w:jc w:val="both"/>
+        <w:outlineLvl w:val="0"/>
+        <w:rPr>
+          <w:rFonts w:ascii="Calibri" w:eastAsia="Times New Roman" w:hAnsi="Calibri" w:cs="Calibri"/>
+          <w:b/>
+          <w:bCs/>
+          <w:kern w:val="36"/>
+          <w:sz w:val="24"/>
+          <w:szCs w:val="24"/>
+          <w:lang w:val="en-GB" w:eastAsia="it-IT"/>
+          <w14:ligatures w14:val="none"/>
+        </w:rPr>
+      </w:pPr>
+      <w:r>
+        <w:rPr>
+          <w:rFonts w:ascii="Calibri" w:eastAsia="Times New Roman" w:hAnsi="Calibri" w:cs="Calibri"/>
+          <w:b/>
+          <w:bCs/>
+          <w:kern w:val="36"/>
+          <w:sz w:val="24"/>
+          <w:szCs w:val="24"/>
+          <w:lang w:val="en-GB" w:eastAsia="it-IT"/>
+          <w14:ligatures w14:val="none"/>
+        </w:rPr>
+        <w:t>Davide Galbiati</w:t>
+      </w:r>
+      <w:r>
+        <w:rPr>
+          <w:rFonts w:ascii="Calibri" w:eastAsia="Times New Roman" w:hAnsi="Calibri" w:cs="Calibri"/>
+          <w:b/>
+          <w:bCs/>
+          <w:kern w:val="36"/>
+          <w:sz w:val="24"/>
+          <w:szCs w:val="24"/>
+          <w:lang w:val="en-GB" w:eastAsia="it-IT"/>
+          <w14:ligatures w14:val="none"/>
+        </w:rPr>
+        <w:t xml:space="preserve"> (1230025034)</w:t>
+      </w:r>
+      <w:r>
+        <w:rPr>
+          <w:rFonts w:ascii="Calibri" w:eastAsia="Times New Roman" w:hAnsi="Calibri" w:cs="Calibri"/>
+          <w:b/>
+          <w:bCs/>
+          <w:kern w:val="36"/>
+          <w:sz w:val="24"/>
+          <w:szCs w:val="24"/>
+          <w:lang w:val="en-GB" w:eastAsia="it-IT"/>
+          <w14:ligatures w14:val="none"/>
+        </w:rPr>
+        <w:t>, Giuseppe Silvestro</w:t>
+      </w:r>
+      <w:r>
+        <w:rPr>
+          <w:rFonts w:ascii="Calibri" w:eastAsia="Times New Roman" w:hAnsi="Calibri" w:cs="Calibri"/>
+          <w:b/>
+          <w:bCs/>
+          <w:kern w:val="36"/>
+          <w:sz w:val="24"/>
+          <w:szCs w:val="24"/>
+          <w:lang w:val="en-GB" w:eastAsia="it-IT"/>
+          <w14:ligatures w14:val="none"/>
+        </w:rPr>
+        <w:t xml:space="preserve"> (1230024933)</w:t>
+      </w:r>
+    </w:p>
+    <w:p>
+      <w:pPr>
+        <w:spacing w:before="100" w:beforeAutospacing="1" w:after="100" w:afterAutospacing="1" w:line="240" w:lineRule="auto"/>
+        <w:jc w:val="both"/>
         <w:outlineLvl w:val="1"/>
         <w:rPr>
           <w:rFonts w:ascii="Calibri" w:eastAsia="Times New Roman" w:hAnsi="Calibri" w:cs="Calibri"/>
@@ -110,7 +179,29 @@
           <w:lang w:val="en-GB" w:eastAsia="it-IT"/>
           <w14:ligatures w14:val="none"/>
         </w:rPr>
-        <w:t xml:space="preserve"> is a web application designed to help users manage their pantry and shopping lists efficiently. The application aims to provide a user-friendly interface for tracking pantry items, creating shopping lists, and receiving notifications for items nearing expiration. This document outlines the development </w:t>
+        <w:t xml:space="preserve"> is a web application designed to help users manage their pantry and shopping list efficiently. The application aims to provide a user-friendly interface for tracking pantry items</w:t>
+      </w:r>
+      <w:r>
+        <w:rPr>
+          <w:rFonts w:ascii="Calibri" w:eastAsia="Times New Roman" w:hAnsi="Calibri" w:cs="Calibri"/>
+          <w:kern w:val="0"/>
+          <w:sz w:val="24"/>
+          <w:szCs w:val="24"/>
+          <w:lang w:val="en-GB" w:eastAsia="it-IT"/>
+          <w14:ligatures w14:val="none"/>
+        </w:rPr>
+        <w:t xml:space="preserve"> and shopping list</w:t>
+      </w:r>
+      <w:r>
+        <w:rPr>
+          <w:rFonts w:ascii="Calibri" w:eastAsia="Times New Roman" w:hAnsi="Calibri" w:cs="Calibri"/>
+          <w:kern w:val="0"/>
+          <w:sz w:val="24"/>
+          <w:szCs w:val="24"/>
+          <w:lang w:val="en-GB" w:eastAsia="it-IT"/>
+          <w14:ligatures w14:val="none"/>
+        </w:rPr>
+        <w:t xml:space="preserve"> and receiving notifications for items nearing expiration. This document outlines the development </w:t>
       </w:r>
       <w:r>
         <w:rPr>
@@ -315,18 +406,62 @@
           <w:lang w:val="en-GB" w:eastAsia="it-IT"/>
           <w14:ligatures w14:val="none"/>
         </w:rPr>
-        <w:t xml:space="preserve">Managing </w:t>
-      </w:r>
-      <w:r>
-        <w:rPr>
-          <w:rFonts w:ascii="Calibri" w:eastAsia="Times New Roman" w:hAnsi="Calibri" w:cs="Calibri"/>
-          <w:kern w:val="0"/>
-          <w:sz w:val="24"/>
-          <w:szCs w:val="24"/>
-          <w:lang w:val="en-GB" w:eastAsia="it-IT"/>
-          <w14:ligatures w14:val="none"/>
-        </w:rPr>
-        <w:t>ing custom lists.</w:t>
+        <w:t>Managing</w:t>
+      </w:r>
+      <w:r>
+        <w:rPr>
+          <w:rFonts w:ascii="Calibri" w:eastAsia="Times New Roman" w:hAnsi="Calibri" w:cs="Calibri"/>
+          <w:kern w:val="0"/>
+          <w:sz w:val="24"/>
+          <w:szCs w:val="24"/>
+          <w:lang w:val="en-GB" w:eastAsia="it-IT"/>
+          <w14:ligatures w14:val="none"/>
+        </w:rPr>
+        <w:t xml:space="preserve"> a</w:t>
+      </w:r>
+      <w:r>
+        <w:rPr>
+          <w:rFonts w:ascii="Calibri" w:eastAsia="Times New Roman" w:hAnsi="Calibri" w:cs="Calibri"/>
+          <w:kern w:val="0"/>
+          <w:sz w:val="24"/>
+          <w:szCs w:val="24"/>
+          <w:lang w:val="en-GB" w:eastAsia="it-IT"/>
+          <w14:ligatures w14:val="none"/>
+        </w:rPr>
+        <w:t xml:space="preserve"> </w:t>
+      </w:r>
+      <w:r>
+        <w:rPr>
+          <w:rFonts w:ascii="Calibri" w:eastAsia="Times New Roman" w:hAnsi="Calibri" w:cs="Calibri"/>
+          <w:kern w:val="0"/>
+          <w:sz w:val="24"/>
+          <w:szCs w:val="24"/>
+          <w:lang w:val="en-GB" w:eastAsia="it-IT"/>
+          <w14:ligatures w14:val="none"/>
+        </w:rPr>
+        <w:t>custom</w:t>
+      </w:r>
+      <w:r>
+        <w:rPr>
+          <w:rFonts w:ascii="Calibri" w:eastAsia="Times New Roman" w:hAnsi="Calibri" w:cs="Calibri"/>
+          <w:kern w:val="0"/>
+          <w:sz w:val="24"/>
+          <w:szCs w:val="24"/>
+          <w:lang w:val="en-GB" w:eastAsia="it-IT"/>
+          <w14:ligatures w14:val="none"/>
+        </w:rPr>
+        <w:t xml:space="preserve"> shopping</w:t>
+      </w:r>
+      <w:r>
+        <w:rPr>
+          <w:rFonts w:ascii="Calibri" w:eastAsia="Times New Roman" w:hAnsi="Calibri" w:cs="Calibri"/>
+          <w:kern w:val="0"/>
+          <w:sz w:val="24"/>
+          <w:szCs w:val="24"/>
+          <w:lang w:val="en-GB" w:eastAsia="it-IT"/>
+          <w14:ligatures w14:val="none"/>
+        </w:rPr>
+        <w:t xml:space="preserve"> list.</w:t>
       </w:r>
     </w:p>
     <w:p>
@@ -933,7 +1068,6 @@
           <w:lang w:val="en-GB" w:eastAsia="it-IT"/>
           <w14:ligatures w14:val="none"/>
         </w:rPr>
-        <w:lastRenderedPageBreak/>
         <w:t>Database: SQLite</w:t>
       </w:r>
     </w:p>
@@ -1260,7 +1394,7 @@
           <w:lang w:val="en-GB" w:eastAsia="it-IT"/>
           <w14:ligatures w14:val="none"/>
         </w:rPr>
-        <w:t>Shopping Lists</w:t>
+        <w:t>Shopping List</w:t>
       </w:r>
     </w:p>
     <w:p>
@@ -1384,7 +1518,29 @@
           <w:lang w:val="en-GB" w:eastAsia="it-IT"/>
           <w14:ligatures w14:val="none"/>
         </w:rPr>
-        <w:t>Products, both in the pantry and on shopping lists, have their own dedicated pages where users can view more details and modify them, such as adding notes, categorizing, and moving them between different storage locations.</w:t>
+        <w:t xml:space="preserve">Products, both in the pantry and </w:t>
+      </w:r>
+      <w:r>
+        <w:rPr>
+          <w:rFonts w:ascii="Calibri" w:eastAsia="Times New Roman" w:hAnsi="Calibri" w:cs="Calibri"/>
+          <w:kern w:val="0"/>
+          <w:sz w:val="24"/>
+          <w:szCs w:val="24"/>
+          <w:lang w:val="en-GB" w:eastAsia="it-IT"/>
+          <w14:ligatures w14:val="none"/>
+        </w:rPr>
+        <w:t>i</w:t>
+      </w:r>
+      <w:r>
+        <w:rPr>
+          <w:rFonts w:ascii="Calibri" w:eastAsia="Times New Roman" w:hAnsi="Calibri" w:cs="Calibri"/>
+          <w:kern w:val="0"/>
+          <w:sz w:val="24"/>
+          <w:szCs w:val="24"/>
+          <w:lang w:val="en-GB" w:eastAsia="it-IT"/>
+          <w14:ligatures w14:val="none"/>
+        </w:rPr>
+        <w:t>n shopping list, have their own dedicated pages where users can view more details and modify them, such as adding notes, categorizing, and moving them between different storage locations.</w:t>
       </w:r>
     </w:p>
     <w:p>
@@ -1552,7 +1708,6 @@
           <w:lang w:val="en-GB" w:eastAsia="it-IT"/>
           <w14:ligatures w14:val="none"/>
         </w:rPr>
-        <w:lastRenderedPageBreak/>
         <w:t>Testing</w:t>
       </w:r>
     </w:p>
@@ -1891,34 +2046,36 @@
       <w:r>
         <w:rPr>
           <w:rFonts w:ascii="Calibri" w:eastAsia="Times New Roman" w:hAnsi="Calibri" w:cs="Calibri"/>
+          <w:b/>
+          <w:bCs/>
           <w:noProof/>
           <w:kern w:val="0"/>
-          <w:sz w:val="24"/>
-          <w:szCs w:val="24"/>
+          <w:sz w:val="27"/>
+          <w:szCs w:val="27"/>
           <w:lang w:val="en-GB" w:eastAsia="it-IT"/>
           <w14:ligatures w14:val="none"/>
         </w:rPr>
         <w:drawing>
-          <wp:anchor distT="0" distB="0" distL="114300" distR="114300" simplePos="0" relativeHeight="251658240" behindDoc="1" locked="0" layoutInCell="1" allowOverlap="1" wp14:anchorId="6F8CFADE" wp14:editId="3D686369">
+          <wp:anchor distT="0" distB="0" distL="114300" distR="114300" simplePos="0" relativeHeight="251658240" behindDoc="1" locked="0" layoutInCell="1" allowOverlap="1" wp14:anchorId="406E5824" wp14:editId="17C03A7B">
             <wp:simplePos x="0" y="0"/>
             <wp:positionH relativeFrom="margin">
               <wp:align>right</wp:align>
             </wp:positionH>
             <wp:positionV relativeFrom="paragraph">
-              <wp:posOffset>2540</wp:posOffset>
+              <wp:posOffset>130175</wp:posOffset>
             </wp:positionV>
-            <wp:extent cx="3303905" cy="2753995"/>
-            <wp:effectExtent l="0" t="0" r="0" b="8255"/>
+            <wp:extent cx="4177665" cy="1715770"/>
+            <wp:effectExtent l="0" t="0" r="0" b="0"/>
             <wp:wrapTight wrapText="bothSides">
               <wp:wrapPolygon edited="0">
                 <wp:start x="0" y="0"/>
-                <wp:lineTo x="0" y="21515"/>
-                <wp:lineTo x="21421" y="21515"/>
-                <wp:lineTo x="21421" y="0"/>
+                <wp:lineTo x="0" y="21344"/>
+                <wp:lineTo x="21472" y="21344"/>
+                <wp:lineTo x="21472" y="0"/>
                 <wp:lineTo x="0" y="0"/>
               </wp:wrapPolygon>
             </wp:wrapTight>
-            <wp:docPr id="434771025" name="Immagine 1" descr="Immagine che contiene testo, schermata, software&#10;&#10;Descrizione generata automaticamente"/>
+            <wp:docPr id="1331630412" name="Immagine 1" descr="Immagine che contiene testo, schermata&#10;&#10;Descrizione generata automaticamente"/>
             <wp:cNvGraphicFramePr>
               <a:graphicFrameLocks xmlns:a="http://schemas.openxmlformats.org/drawingml/2006/main" noChangeAspect="1"/>
             </wp:cNvGraphicFramePr>
@@ -1926,7 +2083,7 @@
               <a:graphicData uri="http://schemas.openxmlformats.org/drawingml/2006/picture">
                 <pic:pic xmlns:pic="http://schemas.openxmlformats.org/drawingml/2006/picture">
                   <pic:nvPicPr>
-                    <pic:cNvPr id="434771025" name="Immagine 1" descr="Immagine che contiene testo, schermata, software&#10;&#10;Descrizione generata automaticamente"/>
+                    <pic:cNvPr id="1331630412" name="Immagine 1" descr="Immagine che contiene testo, schermata&#10;&#10;Descrizione generata automaticamente"/>
                     <pic:cNvPicPr/>
                   </pic:nvPicPr>
                   <pic:blipFill>
@@ -1944,7 +2101,7 @@
                   <pic:spPr>
                     <a:xfrm>
                       <a:off x="0" y="0"/>
-                      <a:ext cx="3303905" cy="2753995"/>
+                      <a:ext cx="4177665" cy="1715770"/>
                     </a:xfrm>
                     <a:prstGeom prst="rect">
                       <a:avLst/>
@@ -2042,22 +2199,8 @@
           <w:lang w:val="en-GB" w:eastAsia="it-IT"/>
           <w14:ligatures w14:val="none"/>
         </w:rPr>
-        <w:t xml:space="preserve"> tool):</w:t>
-      </w:r>
-    </w:p>
-    <w:p>
-      <w:pPr>
-        <w:spacing w:before="100" w:beforeAutospacing="1" w:after="100" w:afterAutospacing="1" w:line="240" w:lineRule="auto"/>
-        <w:jc w:val="both"/>
-        <w:rPr>
-          <w:rFonts w:ascii="Calibri" w:eastAsia="Times New Roman" w:hAnsi="Calibri" w:cs="Calibri"/>
-          <w:kern w:val="0"/>
-          <w:sz w:val="24"/>
-          <w:szCs w:val="24"/>
-          <w:lang w:val="en-GB" w:eastAsia="it-IT"/>
-          <w14:ligatures w14:val="none"/>
-        </w:rPr>
-      </w:pPr>
+        <w:t xml:space="preserve"> tool)</w:t>
+      </w:r>
     </w:p>
     <w:p>
       <w:pPr>
@@ -2075,12 +2218,7 @@
           <w14:ligatures w14:val="none"/>
         </w:rPr>
       </w:pPr>
-    </w:p>
-    <w:p>
-      <w:pPr>
-        <w:spacing w:before="100" w:beforeAutospacing="1" w:after="100" w:afterAutospacing="1" w:line="240" w:lineRule="auto"/>
-        <w:jc w:val="both"/>
-        <w:outlineLvl w:val="2"/>
+      <w:r>
         <w:rPr>
           <w:rFonts w:ascii="Calibri" w:eastAsia="Times New Roman" w:hAnsi="Calibri" w:cs="Calibri"/>
           <w:b/>
@@ -2091,52 +2229,6 @@
           <w:lang w:val="en-GB" w:eastAsia="it-IT"/>
           <w14:ligatures w14:val="none"/>
         </w:rPr>
-      </w:pPr>
-    </w:p>
-    <w:p>
-      <w:pPr>
-        <w:spacing w:before="100" w:beforeAutospacing="1" w:after="100" w:afterAutospacing="1" w:line="240" w:lineRule="auto"/>
-        <w:jc w:val="both"/>
-        <w:outlineLvl w:val="2"/>
-        <w:rPr>
-          <w:rFonts w:ascii="Calibri" w:eastAsia="Times New Roman" w:hAnsi="Calibri" w:cs="Calibri"/>
-          <w:b/>
-          <w:bCs/>
-          <w:kern w:val="0"/>
-          <w:sz w:val="27"/>
-          <w:szCs w:val="27"/>
-          <w:lang w:val="en-GB" w:eastAsia="it-IT"/>
-          <w14:ligatures w14:val="none"/>
-        </w:rPr>
-      </w:pPr>
-    </w:p>
-    <w:p>
-      <w:pPr>
-        <w:spacing w:before="100" w:beforeAutospacing="1" w:after="100" w:afterAutospacing="1" w:line="240" w:lineRule="auto"/>
-        <w:jc w:val="both"/>
-        <w:outlineLvl w:val="2"/>
-        <w:rPr>
-          <w:rFonts w:ascii="Calibri" w:eastAsia="Times New Roman" w:hAnsi="Calibri" w:cs="Calibri"/>
-          <w:b/>
-          <w:bCs/>
-          <w:kern w:val="0"/>
-          <w:sz w:val="27"/>
-          <w:szCs w:val="27"/>
-          <w:lang w:val="en-GB" w:eastAsia="it-IT"/>
-          <w14:ligatures w14:val="none"/>
-        </w:rPr>
-      </w:pPr>
-      <w:r>
-        <w:rPr>
-          <w:rFonts w:ascii="Calibri" w:eastAsia="Times New Roman" w:hAnsi="Calibri" w:cs="Calibri"/>
-          <w:b/>
-          <w:bCs/>
-          <w:kern w:val="0"/>
-          <w:sz w:val="27"/>
-          <w:szCs w:val="27"/>
-          <w:lang w:val="en-GB" w:eastAsia="it-IT"/>
-          <w14:ligatures w14:val="none"/>
-        </w:rPr>
         <w:t>Manual Testing</w:t>
       </w:r>
     </w:p>
@@ -2217,7 +2309,18 @@
           <w:lang w:val="en-GB" w:eastAsia="it-IT"/>
           <w14:ligatures w14:val="none"/>
         </w:rPr>
-        <w:t xml:space="preserve">The application can be tested by following the instructions in the README.md file or by visiting the website at </w:t>
+        <w:t>The application can be tested by following the instructions in the README.md file</w:t>
+      </w:r>
+      <w:r>
+        <w:rPr>
+          <w:rFonts w:ascii="Calibri" w:eastAsia="Times New Roman" w:hAnsi="Calibri" w:cs="Calibri"/>
+          <w:kern w:val="0"/>
+          <w:sz w:val="24"/>
+          <w:szCs w:val="24"/>
+          <w:lang w:val="en-GB" w:eastAsia="it-IT"/>
+          <w14:ligatures w14:val="none"/>
+        </w:rPr>
+        <w:t xml:space="preserve"> in the github repository at </w:t>
       </w:r>
       <w:hyperlink r:id="rId6" w:history="1">
         <w:r>
@@ -2230,8 +2333,21 @@
             <w:lang w:val="en-GB" w:eastAsia="it-IT"/>
             <w14:ligatures w14:val="none"/>
           </w:rPr>
-          <w:t>http</w:t>
+          <w:t>https://github.com/Dado-hash/PrinciplesOfSoftwareDevelopment</w:t>
         </w:r>
+      </w:hyperlink>
+      <w:r>
+        <w:rPr>
+          <w:rFonts w:ascii="Calibri" w:eastAsia="Times New Roman" w:hAnsi="Calibri" w:cs="Calibri"/>
+          <w:kern w:val="0"/>
+          <w:sz w:val="24"/>
+          <w:szCs w:val="24"/>
+          <w:lang w:val="en-GB" w:eastAsia="it-IT"/>
+          <w14:ligatures w14:val="none"/>
+        </w:rPr>
+        <w:t xml:space="preserve"> or by visiting the website at </w:t>
+      </w:r>
+      <w:hyperlink r:id="rId7" w:history="1">
         <w:r>
           <w:rPr>
             <w:rStyle w:val="Collegamentoipertestuale"/>
@@ -2242,67 +2358,7 @@
             <w:lang w:val="en-GB" w:eastAsia="it-IT"/>
             <w14:ligatures w14:val="none"/>
           </w:rPr>
-          <w:t>s</w:t>
-        </w:r>
-        <w:r>
-          <w:rPr>
-            <w:rStyle w:val="Collegamentoipertestuale"/>
-            <w:rFonts w:ascii="Calibri" w:eastAsia="Times New Roman" w:hAnsi="Calibri" w:cs="Calibri"/>
-            <w:kern w:val="0"/>
-            <w:sz w:val="24"/>
-            <w:szCs w:val="24"/>
-            <w:lang w:val="en-GB" w:eastAsia="it-IT"/>
-            <w14:ligatures w14:val="none"/>
-          </w:rPr>
-          <w:t>://davideg.pythonanywh</w:t>
-        </w:r>
-        <w:r>
-          <w:rPr>
-            <w:rStyle w:val="Collegamentoipertestuale"/>
-            <w:rFonts w:ascii="Calibri" w:eastAsia="Times New Roman" w:hAnsi="Calibri" w:cs="Calibri"/>
-            <w:kern w:val="0"/>
-            <w:sz w:val="24"/>
-            <w:szCs w:val="24"/>
-            <w:lang w:val="en-GB" w:eastAsia="it-IT"/>
-            <w14:ligatures w14:val="none"/>
-          </w:rPr>
-          <w:t>e</w:t>
-        </w:r>
-        <w:r>
-          <w:rPr>
-            <w:rStyle w:val="Collegamentoipertestuale"/>
-            <w:rFonts w:ascii="Calibri" w:eastAsia="Times New Roman" w:hAnsi="Calibri" w:cs="Calibri"/>
-            <w:kern w:val="0"/>
-            <w:sz w:val="24"/>
-            <w:szCs w:val="24"/>
-            <w:lang w:val="en-GB" w:eastAsia="it-IT"/>
-            <w14:ligatures w14:val="none"/>
-          </w:rPr>
-          <w:t>re.co</w:t>
-        </w:r>
-        <w:r>
-          <w:rPr>
-            <w:rStyle w:val="Collegamentoipertestuale"/>
-            <w:rFonts w:ascii="Calibri" w:eastAsia="Times New Roman" w:hAnsi="Calibri" w:cs="Calibri"/>
-            <w:kern w:val="0"/>
-            <w:sz w:val="24"/>
-            <w:szCs w:val="24"/>
-            <w:lang w:val="en-GB" w:eastAsia="it-IT"/>
-            <w14:ligatures w14:val="none"/>
-          </w:rPr>
-          <w:t>m</w:t>
-        </w:r>
-        <w:r>
-          <w:rPr>
-            <w:rStyle w:val="Collegamentoipertestuale"/>
-            <w:rFonts w:ascii="Calibri" w:eastAsia="Times New Roman" w:hAnsi="Calibri" w:cs="Calibri"/>
-            <w:kern w:val="0"/>
-            <w:sz w:val="24"/>
-            <w:szCs w:val="24"/>
-            <w:lang w:val="en-GB" w:eastAsia="it-IT"/>
-            <w14:ligatures w14:val="none"/>
-          </w:rPr>
-          <w:t>/.</w:t>
+          <w:t>https://davideg.pythonanywhere.com/.</w:t>
         </w:r>
       </w:hyperlink>
     </w:p>

</xml_diff>